<commit_message>
Added final report for Wi-Fi security testing
</commit_message>
<xml_diff>
--- a/Final_Report/Task 3 Wi-Fi Security Testing.docx
+++ b/Final_Report/Task 3 Wi-Fi Security Testing.docx
@@ -4874,6 +4874,32 @@
     </w:p>
     <w:p>
       <w:pPr>
+        <w:pStyle w:val="ListParagraph"/>
+        <w:numPr>
+          <w:ilvl w:val="0"/>
+          <w:numId w:val="46"/>
+        </w:numPr>
+        <w:rPr>
+          <w:rFonts w:asciiTheme="majorHAnsi" w:eastAsiaTheme="majorEastAsia" w:hAnsiTheme="majorHAnsi" w:cstheme="majorBidi"/>
+          <w:sz w:val="26"/>
+          <w:szCs w:val="26"/>
+        </w:rPr>
+      </w:pPr>
+      <w:r>
+        <w:t xml:space="preserve">No visible use of </w:t>
+      </w:r>
+      <w:r>
+        <w:rPr>
+          <w:rStyle w:val="Strong"/>
+        </w:rPr>
+        <w:t>segmented guest networks</w:t>
+      </w:r>
+      <w:r>
+        <w:t>, meaning all connected devices shared the same internal LAN.</w:t>
+      </w:r>
+    </w:p>
+    <w:p>
+      <w:pPr>
         <w:pStyle w:val="Heading2"/>
         <w:rPr>
           <w:rFonts w:eastAsia="Times New Roman"/>
@@ -4955,30 +4981,16 @@
         </w:rPr>
       </w:pPr>
       <w:r>
-        <w:rPr>
-          <w:rFonts w:eastAsia="Times New Roman" w:cstheme="minorHAnsi"/>
-        </w:rPr>
         <w:t xml:space="preserve">Enable </w:t>
       </w:r>
       <w:r>
         <w:rPr>
-          <w:rFonts w:eastAsia="Times New Roman" w:cstheme="minorHAnsi"/>
-          <w:b/>
-          <w:bCs/>
-        </w:rPr>
-        <w:t>firewall rules</w:t>
-      </w:r>
-      <w:r>
-        <w:rPr>
-          <w:rFonts w:eastAsia="Times New Roman" w:cstheme="minorHAnsi"/>
-        </w:rPr>
-        <w:t xml:space="preserve"> to block unwanted internal traffic</w:t>
-      </w:r>
-      <w:r>
-        <w:rPr>
-          <w:rFonts w:eastAsia="Times New Roman" w:cstheme="minorHAnsi"/>
-        </w:rPr>
-        <w:t>.</w:t>
+          <w:rStyle w:val="Strong"/>
+        </w:rPr>
+        <w:t>WPA3 encryption</w:t>
+      </w:r>
+      <w:r>
+        <w:t xml:space="preserve"> if available; otherwise, ensure WPA2 with a strong password.</w:t>
       </w:r>
     </w:p>
     <w:p>
@@ -4998,7 +5010,21 @@
         <w:rPr>
           <w:rFonts w:eastAsia="Times New Roman" w:cstheme="minorHAnsi"/>
         </w:rPr>
-        <w:t>Regularly scan the network and audit connected devices</w:t>
+        <w:t xml:space="preserve">Enable </w:t>
+      </w:r>
+      <w:r>
+        <w:rPr>
+          <w:rFonts w:eastAsia="Times New Roman" w:cstheme="minorHAnsi"/>
+          <w:b/>
+          <w:bCs/>
+        </w:rPr>
+        <w:t>firewall rules</w:t>
+      </w:r>
+      <w:r>
+        <w:rPr>
+          <w:rFonts w:eastAsia="Times New Roman" w:cstheme="minorHAnsi"/>
+        </w:rPr>
+        <w:t xml:space="preserve"> to block unwanted internal traffic</w:t>
       </w:r>
       <w:r>
         <w:rPr>
@@ -5021,6 +5047,66 @@
         </w:rPr>
       </w:pPr>
       <w:r>
+        <w:t xml:space="preserve">Implement </w:t>
+      </w:r>
+      <w:r>
+        <w:rPr>
+          <w:rStyle w:val="Strong"/>
+        </w:rPr>
+        <w:t>MAC address filtering</w:t>
+      </w:r>
+      <w:r>
+        <w:t xml:space="preserve"> or device </w:t>
+      </w:r>
+      <w:proofErr w:type="spellStart"/>
+      <w:r>
+        <w:t>whitelisting</w:t>
+      </w:r>
+      <w:proofErr w:type="spellEnd"/>
+      <w:r>
+        <w:t xml:space="preserve"> for tighter access control</w:t>
+      </w:r>
+    </w:p>
+    <w:p>
+      <w:pPr>
+        <w:pStyle w:val="ListParagraph"/>
+        <w:numPr>
+          <w:ilvl w:val="0"/>
+          <w:numId w:val="44"/>
+        </w:numPr>
+        <w:spacing w:before="100" w:beforeAutospacing="1" w:after="100" w:afterAutospacing="1" w:line="240" w:lineRule="auto"/>
+        <w:jc w:val="both"/>
+        <w:rPr>
+          <w:rFonts w:eastAsia="Times New Roman" w:cstheme="minorHAnsi"/>
+        </w:rPr>
+      </w:pPr>
+      <w:r>
+        <w:rPr>
+          <w:rFonts w:eastAsia="Times New Roman" w:cstheme="minorHAnsi"/>
+        </w:rPr>
+        <w:t>Regularly scan the network and audit connected devices</w:t>
+      </w:r>
+      <w:r>
+        <w:rPr>
+          <w:rFonts w:eastAsia="Times New Roman" w:cstheme="minorHAnsi"/>
+        </w:rPr>
+        <w:t>.</w:t>
+      </w:r>
+    </w:p>
+    <w:p>
+      <w:pPr>
+        <w:pStyle w:val="ListParagraph"/>
+        <w:numPr>
+          <w:ilvl w:val="0"/>
+          <w:numId w:val="44"/>
+        </w:numPr>
+        <w:spacing w:before="100" w:beforeAutospacing="1" w:after="100" w:afterAutospacing="1" w:line="240" w:lineRule="auto"/>
+        <w:jc w:val="both"/>
+        <w:rPr>
+          <w:rFonts w:eastAsia="Times New Roman" w:cstheme="minorHAnsi"/>
+        </w:rPr>
+      </w:pPr>
+      <w:r>
         <w:rPr>
           <w:rFonts w:eastAsia="Times New Roman" w:cstheme="minorHAnsi"/>
         </w:rPr>
@@ -5282,6 +5368,7 @@
         <w:rPr>
           <w:rFonts w:eastAsia="Times New Roman"/>
         </w:rPr>
+        <w:lastRenderedPageBreak/>
         <w:t>Note:</w:t>
       </w:r>
     </w:p>
@@ -5325,7 +5412,6 @@
           <w:sz w:val="28"/>
           <w:szCs w:val="28"/>
         </w:rPr>
-        <w:lastRenderedPageBreak/>
         <w:t>Report Prepared By</w:t>
       </w:r>
       <w:r>
@@ -12149,7 +12235,7 @@
 </file>
 
 <file path=customXml/itemProps1.xml><?xml version="1.0" encoding="utf-8"?>
-<ds:datastoreItem xmlns:ds="http://schemas.openxmlformats.org/officeDocument/2006/customXml" ds:itemID="{44305F5F-EBFA-4EFD-832D-5325640F9E5B}">
+<ds:datastoreItem xmlns:ds="http://schemas.openxmlformats.org/officeDocument/2006/customXml" ds:itemID="{B2DF1780-15D3-4396-860F-1D7A3CE083B6}">
   <ds:schemaRefs>
     <ds:schemaRef ds:uri="http://schemas.openxmlformats.org/officeDocument/2006/bibliography"/>
   </ds:schemaRefs>

</xml_diff>